<commit_message>
A couple tweaks to ancient weapons, more work on power effects
</commit_message>
<xml_diff>
--- a/powers/ancientweapons.docx
+++ b/powers/ancientweapons.docx
@@ -1,6 +1,6 @@
 
 <file path=word/document.xml><?xml version="1.0" encoding="utf-8"?>
-<w:document xmlns:wpc="http://schemas.microsoft.com/office/word/2010/wordprocessingCanvas" xmlns:cx="http://schemas.microsoft.com/office/drawing/2014/chartex" xmlns:cx1="http://schemas.microsoft.com/office/drawing/2015/9/8/chartex" xmlns:cx2="http://schemas.microsoft.com/office/drawing/2015/10/21/chartex" xmlns:cx3="http://schemas.microsoft.com/office/drawing/2016/5/9/chartex" xmlns:cx4="http://schemas.microsoft.com/office/drawing/2016/5/10/chartex" xmlns:cx5="http://schemas.microsoft.com/office/drawing/2016/5/11/chartex" xmlns:cx6="http://schemas.microsoft.com/office/drawing/2016/5/12/chartex" xmlns:cx7="http://schemas.microsoft.com/office/drawing/2016/5/13/chartex" xmlns:cx8="http://schemas.microsoft.com/office/drawing/2016/5/14/chartex" xmlns:mc="http://schemas.openxmlformats.org/markup-compatibility/2006" xmlns:aink="http://schemas.microsoft.com/office/drawing/2016/ink" xmlns:am3d="http://schemas.microsoft.com/office/drawing/2017/model3d" xmlns:o="urn:schemas-microsoft-com:office:office" xmlns:r="http://schemas.openxmlformats.org/officeDocument/2006/relationships" xmlns:m="http://schemas.openxmlformats.org/officeDocument/2006/math" xmlns:v="urn:schemas-microsoft-com:vml" xmlns:wp14="http://schemas.microsoft.com/office/word/2010/wordprocessingDrawing" xmlns:wp="http://schemas.openxmlformats.org/drawingml/2006/wordprocessingDrawing" xmlns:w10="urn:schemas-microsoft-com:office:word" xmlns:w="http://schemas.openxmlformats.org/wordprocessingml/2006/main" xmlns:w14="http://schemas.microsoft.com/office/word/2010/wordml" xmlns:w15="http://schemas.microsoft.com/office/word/2012/wordml" xmlns:w16cid="http://schemas.microsoft.com/office/word/2016/wordml/cid" xmlns:w16se="http://schemas.microsoft.com/office/word/2015/wordml/symex" xmlns:wpg="http://schemas.microsoft.com/office/word/2010/wordprocessingGroup" xmlns:wpi="http://schemas.microsoft.com/office/word/2010/wordprocessingInk" xmlns:wne="http://schemas.microsoft.com/office/word/2006/wordml" xmlns:wps="http://schemas.microsoft.com/office/word/2010/wordprocessingShape" mc:Ignorable="w14 w15 w16se w16cid wp14">
+<w:document xmlns:wpc="http://schemas.microsoft.com/office/word/2010/wordprocessingCanvas" xmlns:cx="http://schemas.microsoft.com/office/drawing/2014/chartex" xmlns:cx1="http://schemas.microsoft.com/office/drawing/2015/9/8/chartex" xmlns:cx2="http://schemas.microsoft.com/office/drawing/2015/10/21/chartex" xmlns:cx3="http://schemas.microsoft.com/office/drawing/2016/5/9/chartex" xmlns:cx4="http://schemas.microsoft.com/office/drawing/2016/5/10/chartex" xmlns:cx5="http://schemas.microsoft.com/office/drawing/2016/5/11/chartex" xmlns:cx6="http://schemas.microsoft.com/office/drawing/2016/5/12/chartex" xmlns:cx7="http://schemas.microsoft.com/office/drawing/2016/5/13/chartex" xmlns:cx8="http://schemas.microsoft.com/office/drawing/2016/5/14/chartex" xmlns:mc="http://schemas.openxmlformats.org/markup-compatibility/2006" xmlns:aink="http://schemas.microsoft.com/office/drawing/2016/ink" xmlns:am3d="http://schemas.microsoft.com/office/drawing/2017/model3d" xmlns:o="urn:schemas-microsoft-com:office:office" xmlns:oel="http://schemas.microsoft.com/office/2019/extlst" xmlns:r="http://schemas.openxmlformats.org/officeDocument/2006/relationships" xmlns:m="http://schemas.openxmlformats.org/officeDocument/2006/math" xmlns:v="urn:schemas-microsoft-com:vml" xmlns:wp14="http://schemas.microsoft.com/office/word/2010/wordprocessingDrawing" xmlns:wp="http://schemas.openxmlformats.org/drawingml/2006/wordprocessingDrawing" xmlns:w10="urn:schemas-microsoft-com:office:word" xmlns:w="http://schemas.openxmlformats.org/wordprocessingml/2006/main" xmlns:w14="http://schemas.microsoft.com/office/word/2010/wordml" xmlns:w15="http://schemas.microsoft.com/office/word/2012/wordml" xmlns:w16cex="http://schemas.microsoft.com/office/word/2018/wordml/cex" xmlns:w16cid="http://schemas.microsoft.com/office/word/2016/wordml/cid" xmlns:w16="http://schemas.microsoft.com/office/word/2018/wordml" xmlns:w16sdtdh="http://schemas.microsoft.com/office/word/2020/wordml/sdtdatahash" xmlns:w16se="http://schemas.microsoft.com/office/word/2015/wordml/symex" xmlns:wpg="http://schemas.microsoft.com/office/word/2010/wordprocessingGroup" xmlns:wpi="http://schemas.microsoft.com/office/word/2010/wordprocessingInk" xmlns:wne="http://schemas.microsoft.com/office/word/2006/wordml" xmlns:wps="http://schemas.microsoft.com/office/word/2010/wordprocessingShape" mc:Ignorable="w14 w15 w16se w16cid w16 w16cex w16sdtdh wp14">
   <w:body>
     <w:p>
       <w:pPr>
@@ -545,7 +545,43 @@
           <w:sz w:val="18"/>
           <w:szCs w:val="18"/>
         </w:rPr>
-        <w:t xml:space="preserve"> – Bow, Breast Plate, Helmet, Horn, Net, Shield and Sword can be designated as items. Items get an inherent -1B, but can’t be used when you are entangled, or res</w:t>
+        <w:t xml:space="preserve"> – Bow, Breast Plate, Helmet, Horn, Net, Shield and Sword </w:t>
+      </w:r>
+      <w:r>
+        <w:rPr>
+          <w:rFonts w:ascii="Abadi" w:hAnsi="Abadi"/>
+          <w:b/>
+          <w:bCs/>
+          <w:i/>
+          <w:iCs/>
+          <w:sz w:val="18"/>
+          <w:szCs w:val="18"/>
+        </w:rPr>
+        <w:t>can</w:t>
+      </w:r>
+      <w:r>
+        <w:rPr>
+          <w:rFonts w:ascii="Abadi" w:hAnsi="Abadi"/>
+          <w:sz w:val="18"/>
+          <w:szCs w:val="18"/>
+        </w:rPr>
+        <w:t xml:space="preserve"> be designated as items. Items get an -1</w:t>
+      </w:r>
+      <w:r>
+        <w:rPr>
+          <w:rFonts w:ascii="Abadi" w:hAnsi="Abadi"/>
+          <w:sz w:val="18"/>
+          <w:szCs w:val="18"/>
+        </w:rPr>
+        <w:t xml:space="preserve"> Burn</w:t>
+      </w:r>
+      <w:r>
+        <w:rPr>
+          <w:rFonts w:ascii="Abadi" w:hAnsi="Abadi"/>
+          <w:sz w:val="18"/>
+          <w:szCs w:val="18"/>
+        </w:rPr>
+        <w:t>, but can’t be used when you are entangled, or res</w:t>
       </w:r>
       <w:r>
         <w:rPr>
@@ -592,25 +628,7 @@
           <w:sz w:val="18"/>
           <w:szCs w:val="18"/>
         </w:rPr>
-        <w:t xml:space="preserve"> – Any single piece of armor from this set that is designated as an item can be stacked over other armor, ignoring the normal limit of two armor powers. Wearing armor in this fashion is bulky and tiring and any character stacking three armor powers will have a -1 penalty to their defenses and a </w:t>
-      </w:r>
-      <w:proofErr w:type="gramStart"/>
-      <w:r>
-        <w:rPr>
-          <w:rFonts w:ascii="Abadi" w:hAnsi="Abadi"/>
-          <w:sz w:val="18"/>
-          <w:szCs w:val="18"/>
-        </w:rPr>
-        <w:t>+1 burn</w:t>
-      </w:r>
-      <w:proofErr w:type="gramEnd"/>
-      <w:r>
-        <w:rPr>
-          <w:rFonts w:ascii="Abadi" w:hAnsi="Abadi"/>
-          <w:sz w:val="18"/>
-          <w:szCs w:val="18"/>
-        </w:rPr>
-        <w:t xml:space="preserve"> rate each round.</w:t>
+        <w:t xml:space="preserve"> – Any single piece of armor from this set that is designated as an item can be stacked over other armor, ignoring the normal limit of two armor powers. Wearing armor in this fashion is bulky and tiring and any character stacking three armor powers will have a -1 penalty to their defenses and a +1 burn rate each round.</w:t>
       </w:r>
     </w:p>
     <w:p>
@@ -802,7 +820,6 @@
                 <w:szCs w:val="14"/>
               </w:rPr>
             </w:pPr>
-            <w:proofErr w:type="spellStart"/>
             <w:r>
               <w:rPr>
                 <w:rFonts w:ascii="Abadi" w:hAnsi="Abadi"/>
@@ -812,7 +829,6 @@
               </w:rPr>
               <w:t>Rng</w:t>
             </w:r>
-            <w:proofErr w:type="spellEnd"/>
           </w:p>
         </w:tc>
         <w:tc>
@@ -836,7 +852,6 @@
                 <w:szCs w:val="14"/>
               </w:rPr>
             </w:pPr>
-            <w:proofErr w:type="spellStart"/>
             <w:r>
               <w:rPr>
                 <w:rFonts w:ascii="Abadi" w:hAnsi="Abadi"/>
@@ -846,7 +861,6 @@
               </w:rPr>
               <w:t>Acc</w:t>
             </w:r>
-            <w:proofErr w:type="spellEnd"/>
           </w:p>
         </w:tc>
         <w:tc>
@@ -870,7 +884,6 @@
                 <w:szCs w:val="14"/>
               </w:rPr>
             </w:pPr>
-            <w:proofErr w:type="spellStart"/>
             <w:r>
               <w:rPr>
                 <w:rFonts w:ascii="Abadi" w:hAnsi="Abadi"/>
@@ -880,7 +893,6 @@
               </w:rPr>
               <w:t>AoE</w:t>
             </w:r>
-            <w:proofErr w:type="spellEnd"/>
           </w:p>
         </w:tc>
         <w:tc>
@@ -1184,18 +1196,8 @@
                 <w:sz w:val="14"/>
                 <w:szCs w:val="14"/>
               </w:rPr>
-              <w:t xml:space="preserve">1 </w:t>
-            </w:r>
-            <w:proofErr w:type="spellStart"/>
-            <w:r>
-              <w:rPr>
-                <w:rFonts w:ascii="Abadi" w:hAnsi="Abadi"/>
-                <w:sz w:val="14"/>
-                <w:szCs w:val="14"/>
-              </w:rPr>
-              <w:t>tgt</w:t>
-            </w:r>
-            <w:proofErr w:type="spellEnd"/>
+              <w:t>1 tgt</w:t>
+            </w:r>
           </w:p>
         </w:tc>
         <w:tc>
@@ -1224,7 +1226,7 @@
                 <w:sz w:val="14"/>
                 <w:szCs w:val="14"/>
               </w:rPr>
-              <w:t>4</w:t>
+              <w:t>5</w:t>
             </w:r>
           </w:p>
         </w:tc>
@@ -1274,16 +1276,14 @@
                 <w:szCs w:val="14"/>
               </w:rPr>
             </w:pPr>
-            <w:proofErr w:type="gramStart"/>
-            <w:r>
-              <w:rPr>
-                <w:rFonts w:ascii="Abadi" w:hAnsi="Abadi"/>
-                <w:sz w:val="14"/>
-                <w:szCs w:val="14"/>
-              </w:rPr>
-              <w:t>Pierce(</w:t>
-            </w:r>
-            <w:proofErr w:type="gramEnd"/>
+            <w:r>
+              <w:rPr>
+                <w:rFonts w:ascii="Abadi" w:hAnsi="Abadi"/>
+                <w:sz w:val="14"/>
+                <w:szCs w:val="14"/>
+              </w:rPr>
+              <w:t>Pierce (</w:t>
+            </w:r>
             <w:r>
               <w:rPr>
                 <w:rFonts w:ascii="Abadi" w:hAnsi="Abadi"/>
@@ -1306,16 +1306,14 @@
                 <w:szCs w:val="14"/>
               </w:rPr>
             </w:pPr>
-            <w:proofErr w:type="gramStart"/>
-            <w:r>
-              <w:rPr>
-                <w:rFonts w:ascii="Abadi" w:hAnsi="Abadi"/>
-                <w:sz w:val="14"/>
-                <w:szCs w:val="14"/>
-              </w:rPr>
-              <w:t>Knock(</w:t>
-            </w:r>
-            <w:proofErr w:type="gramEnd"/>
+            <w:r>
+              <w:rPr>
+                <w:rFonts w:ascii="Abadi" w:hAnsi="Abadi"/>
+                <w:sz w:val="14"/>
+                <w:szCs w:val="14"/>
+              </w:rPr>
+              <w:t>Knock (</w:t>
+            </w:r>
             <w:r>
               <w:rPr>
                 <w:rFonts w:ascii="Abadi" w:hAnsi="Abadi"/>
@@ -1990,16 +1988,30 @@
               </w:rPr>
               <w:t xml:space="preserve">Resist </w:t>
             </w:r>
-            <w:proofErr w:type="gramStart"/>
-            <w:r>
-              <w:rPr>
-                <w:rFonts w:ascii="Abadi" w:hAnsi="Abadi"/>
-                <w:sz w:val="14"/>
-                <w:szCs w:val="14"/>
-              </w:rPr>
-              <w:t>Piece(</w:t>
-            </w:r>
-            <w:proofErr w:type="gramEnd"/>
+            <w:r>
+              <w:rPr>
+                <w:rFonts w:ascii="Abadi" w:hAnsi="Abadi"/>
+                <w:sz w:val="14"/>
+                <w:szCs w:val="14"/>
+              </w:rPr>
+              <w:t>Pie</w:t>
+            </w:r>
+            <w:r>
+              <w:rPr>
+                <w:rFonts w:ascii="Abadi" w:hAnsi="Abadi"/>
+                <w:sz w:val="14"/>
+                <w:szCs w:val="14"/>
+              </w:rPr>
+              <w:t>r</w:t>
+            </w:r>
+            <w:r>
+              <w:rPr>
+                <w:rFonts w:ascii="Abadi" w:hAnsi="Abadi"/>
+                <w:sz w:val="14"/>
+                <w:szCs w:val="14"/>
+              </w:rPr>
+              <w:t>ce (</w:t>
+            </w:r>
             <w:r>
               <w:rPr>
                 <w:rFonts w:ascii="Abadi" w:hAnsi="Abadi"/>
@@ -2205,7 +2217,6 @@
                 <w:szCs w:val="14"/>
               </w:rPr>
             </w:pPr>
-            <w:proofErr w:type="spellStart"/>
             <w:r>
               <w:rPr>
                 <w:rFonts w:ascii="Abadi" w:hAnsi="Abadi"/>
@@ -2214,7 +2225,6 @@
               </w:rPr>
               <w:t>Self +1</w:t>
             </w:r>
-            <w:proofErr w:type="spellEnd"/>
           </w:p>
         </w:tc>
         <w:tc>
@@ -2321,8 +2331,6 @@
               </w:rPr>
               <w:t>Overland(3)</w:t>
             </w:r>
-            <w:bookmarkStart w:id="1" w:name="_GoBack"/>
-            <w:bookmarkEnd w:id="1"/>
           </w:p>
         </w:tc>
         <w:tc>
@@ -2486,7 +2494,6 @@
                 <w:szCs w:val="14"/>
               </w:rPr>
             </w:pPr>
-            <w:proofErr w:type="spellStart"/>
             <w:r>
               <w:rPr>
                 <w:rFonts w:ascii="Abadi" w:hAnsi="Abadi"/>
@@ -2503,7 +2510,6 @@
               </w:rPr>
               <w:t>m</w:t>
             </w:r>
-            <w:proofErr w:type="spellEnd"/>
           </w:p>
         </w:tc>
         <w:tc>
@@ -2703,23 +2709,13 @@
                 <w:szCs w:val="14"/>
               </w:rPr>
             </w:pPr>
-            <w:proofErr w:type="gramStart"/>
-            <w:r>
-              <w:rPr>
-                <w:rFonts w:ascii="Abadi" w:hAnsi="Abadi"/>
-                <w:sz w:val="14"/>
-                <w:szCs w:val="14"/>
-              </w:rPr>
-              <w:t>Cleave(</w:t>
-            </w:r>
-            <w:proofErr w:type="gramEnd"/>
-            <w:r>
-              <w:rPr>
-                <w:rFonts w:ascii="Abadi" w:hAnsi="Abadi"/>
-                <w:sz w:val="14"/>
-                <w:szCs w:val="14"/>
-              </w:rPr>
-              <w:t>11)</w:t>
+            <w:r>
+              <w:rPr>
+                <w:rFonts w:ascii="Abadi" w:hAnsi="Abadi"/>
+                <w:sz w:val="14"/>
+                <w:szCs w:val="14"/>
+              </w:rPr>
+              <w:t>Cleave(11)</w:t>
             </w:r>
           </w:p>
           <w:p>
@@ -4108,7 +4104,7 @@
                 <w:sz w:val="14"/>
                 <w:szCs w:val="14"/>
               </w:rPr>
-              <w:t>2</w:t>
+              <w:t>3</w:t>
             </w:r>
           </w:p>
         </w:tc>
@@ -4342,7 +4338,6 @@
                 <w:szCs w:val="14"/>
               </w:rPr>
             </w:pPr>
-            <w:proofErr w:type="spellStart"/>
             <w:r>
               <w:rPr>
                 <w:rFonts w:ascii="Abadi" w:hAnsi="Abadi"/>
@@ -4359,7 +4354,6 @@
               </w:rPr>
               <w:t>m</w:t>
             </w:r>
-            <w:proofErr w:type="spellEnd"/>
           </w:p>
         </w:tc>
         <w:tc>
@@ -4804,18 +4798,8 @@
                 <w:sz w:val="14"/>
                 <w:szCs w:val="14"/>
               </w:rPr>
-              <w:t xml:space="preserve">1 </w:t>
-            </w:r>
-            <w:proofErr w:type="spellStart"/>
-            <w:r>
-              <w:rPr>
-                <w:rFonts w:ascii="Abadi" w:hAnsi="Abadi"/>
-                <w:sz w:val="14"/>
-                <w:szCs w:val="14"/>
-              </w:rPr>
-              <w:t>tgt</w:t>
-            </w:r>
-            <w:proofErr w:type="spellEnd"/>
+              <w:t>1 tgt</w:t>
+            </w:r>
           </w:p>
         </w:tc>
         <w:tc>
@@ -4843,7 +4827,7 @@
                 <w:sz w:val="14"/>
                 <w:szCs w:val="14"/>
               </w:rPr>
-              <w:t>4</w:t>
+              <w:t>5</w:t>
             </w:r>
           </w:p>
         </w:tc>
@@ -4876,7 +4860,23 @@
                 <w:sz w:val="14"/>
                 <w:szCs w:val="14"/>
               </w:rPr>
-              <w:t>4/4/</w:t>
+              <w:t>4/</w:t>
+            </w:r>
+            <w:r>
+              <w:rPr>
+                <w:rFonts w:ascii="Abadi" w:hAnsi="Abadi"/>
+                <w:sz w:val="14"/>
+                <w:szCs w:val="14"/>
+              </w:rPr>
+              <w:t>2</w:t>
+            </w:r>
+            <w:r>
+              <w:rPr>
+                <w:rFonts w:ascii="Abadi" w:hAnsi="Abadi"/>
+                <w:sz w:val="14"/>
+                <w:szCs w:val="14"/>
+              </w:rPr>
+              <w:t>/</w:t>
             </w:r>
             <w:r>
               <w:rPr>
@@ -5326,25 +5326,7 @@
                 <w:sz w:val="14"/>
                 <w:szCs w:val="14"/>
               </w:rPr>
-              <w:t xml:space="preserve">You get +1 to hit and +2 </w:t>
-            </w:r>
-            <w:proofErr w:type="gramStart"/>
-            <w:r>
-              <w:rPr>
-                <w:rFonts w:ascii="Abadi" w:hAnsi="Abadi"/>
-                <w:sz w:val="14"/>
-                <w:szCs w:val="14"/>
-              </w:rPr>
-              <w:t>damage</w:t>
-            </w:r>
-            <w:proofErr w:type="gramEnd"/>
-            <w:r>
-              <w:rPr>
-                <w:rFonts w:ascii="Abadi" w:hAnsi="Abadi"/>
-                <w:sz w:val="14"/>
-                <w:szCs w:val="14"/>
-              </w:rPr>
-              <w:t xml:space="preserve"> but take -1 to all defenses</w:t>
+              <w:t>You get +1 to hit and +2 damage but take -1 to all defenses</w:t>
             </w:r>
           </w:p>
         </w:tc>
@@ -5612,7 +5594,7 @@
                 <w:sz w:val="14"/>
                 <w:szCs w:val="14"/>
               </w:rPr>
-              <w:t>2</w:t>
+              <w:t>3</w:t>
             </w:r>
           </w:p>
         </w:tc>
@@ -5669,16 +5651,14 @@
               </w:rPr>
               <w:t xml:space="preserve">Bonus </w:t>
             </w:r>
-            <w:proofErr w:type="gramStart"/>
-            <w:r>
-              <w:rPr>
-                <w:rFonts w:ascii="Abadi" w:hAnsi="Abadi"/>
-                <w:sz w:val="14"/>
-                <w:szCs w:val="14"/>
-              </w:rPr>
-              <w:t>Block(</w:t>
-            </w:r>
-            <w:proofErr w:type="gramEnd"/>
+            <w:r>
+              <w:rPr>
+                <w:rFonts w:ascii="Abadi" w:hAnsi="Abadi"/>
+                <w:sz w:val="14"/>
+                <w:szCs w:val="14"/>
+              </w:rPr>
+              <w:t>Block (</w:t>
+            </w:r>
             <w:r>
               <w:rPr>
                 <w:rFonts w:ascii="Abadi" w:hAnsi="Abadi"/>
@@ -5795,7 +5775,6 @@
                 <w:szCs w:val="14"/>
               </w:rPr>
             </w:pPr>
-            <w:proofErr w:type="spellStart"/>
             <w:r>
               <w:rPr>
                 <w:rFonts w:ascii="Abadi" w:hAnsi="Abadi"/>
@@ -5812,7 +5791,6 @@
               </w:rPr>
               <w:t>m</w:t>
             </w:r>
-            <w:proofErr w:type="spellEnd"/>
           </w:p>
         </w:tc>
         <w:tc>
@@ -5956,18 +5934,8 @@
                 <w:sz w:val="14"/>
                 <w:szCs w:val="14"/>
               </w:rPr>
-              <w:t xml:space="preserve">2-3 </w:t>
-            </w:r>
-            <w:proofErr w:type="spellStart"/>
-            <w:r>
-              <w:rPr>
-                <w:rFonts w:ascii="Abadi" w:hAnsi="Abadi"/>
-                <w:sz w:val="14"/>
-                <w:szCs w:val="14"/>
-              </w:rPr>
-              <w:t>tgt</w:t>
-            </w:r>
-            <w:proofErr w:type="spellEnd"/>
+              <w:t>2-3 tgt</w:t>
+            </w:r>
           </w:p>
         </w:tc>
         <w:tc>
@@ -6267,18 +6235,8 @@
                 <w:sz w:val="14"/>
                 <w:szCs w:val="14"/>
               </w:rPr>
-              <w:t xml:space="preserve">1 </w:t>
-            </w:r>
-            <w:proofErr w:type="spellStart"/>
-            <w:r>
-              <w:rPr>
-                <w:rFonts w:ascii="Abadi" w:hAnsi="Abadi"/>
-                <w:sz w:val="14"/>
-                <w:szCs w:val="14"/>
-              </w:rPr>
-              <w:t>tgt</w:t>
-            </w:r>
-            <w:proofErr w:type="spellEnd"/>
+              <w:t>1 tgt</w:t>
+            </w:r>
           </w:p>
         </w:tc>
         <w:tc>
@@ -6306,7 +6264,7 @@
                 <w:sz w:val="14"/>
                 <w:szCs w:val="14"/>
               </w:rPr>
-              <w:t>3</w:t>
+              <w:t>4</w:t>
             </w:r>
           </w:p>
         </w:tc>
@@ -6535,7 +6493,7 @@
 </file>
 
 <file path=word/numbering.xml><?xml version="1.0" encoding="utf-8"?>
-<w:numbering xmlns:wpc="http://schemas.microsoft.com/office/word/2010/wordprocessingCanvas" xmlns:cx="http://schemas.microsoft.com/office/drawing/2014/chartex" xmlns:cx1="http://schemas.microsoft.com/office/drawing/2015/9/8/chartex" xmlns:cx2="http://schemas.microsoft.com/office/drawing/2015/10/21/chartex" xmlns:cx3="http://schemas.microsoft.com/office/drawing/2016/5/9/chartex" xmlns:cx4="http://schemas.microsoft.com/office/drawing/2016/5/10/chartex" xmlns:cx5="http://schemas.microsoft.com/office/drawing/2016/5/11/chartex" xmlns:cx6="http://schemas.microsoft.com/office/drawing/2016/5/12/chartex" xmlns:cx7="http://schemas.microsoft.com/office/drawing/2016/5/13/chartex" xmlns:cx8="http://schemas.microsoft.com/office/drawing/2016/5/14/chartex" xmlns:mc="http://schemas.openxmlformats.org/markup-compatibility/2006" xmlns:aink="http://schemas.microsoft.com/office/drawing/2016/ink" xmlns:am3d="http://schemas.microsoft.com/office/drawing/2017/model3d" xmlns:o="urn:schemas-microsoft-com:office:office" xmlns:r="http://schemas.openxmlformats.org/officeDocument/2006/relationships" xmlns:m="http://schemas.openxmlformats.org/officeDocument/2006/math" xmlns:v="urn:schemas-microsoft-com:vml" xmlns:wp14="http://schemas.microsoft.com/office/word/2010/wordprocessingDrawing" xmlns:wp="http://schemas.openxmlformats.org/drawingml/2006/wordprocessingDrawing" xmlns:w10="urn:schemas-microsoft-com:office:word" xmlns:w="http://schemas.openxmlformats.org/wordprocessingml/2006/main" xmlns:w14="http://schemas.microsoft.com/office/word/2010/wordml" xmlns:w15="http://schemas.microsoft.com/office/word/2012/wordml" xmlns:w16cid="http://schemas.microsoft.com/office/word/2016/wordml/cid" xmlns:w16se="http://schemas.microsoft.com/office/word/2015/wordml/symex" xmlns:wpg="http://schemas.microsoft.com/office/word/2010/wordprocessingGroup" xmlns:wpi="http://schemas.microsoft.com/office/word/2010/wordprocessingInk" xmlns:wne="http://schemas.microsoft.com/office/word/2006/wordml" xmlns:wps="http://schemas.microsoft.com/office/word/2010/wordprocessingShape" mc:Ignorable="w14 w15 w16se w16cid wp14">
+<w:numbering xmlns:wpc="http://schemas.microsoft.com/office/word/2010/wordprocessingCanvas" xmlns:cx="http://schemas.microsoft.com/office/drawing/2014/chartex" xmlns:cx1="http://schemas.microsoft.com/office/drawing/2015/9/8/chartex" xmlns:cx2="http://schemas.microsoft.com/office/drawing/2015/10/21/chartex" xmlns:cx3="http://schemas.microsoft.com/office/drawing/2016/5/9/chartex" xmlns:cx4="http://schemas.microsoft.com/office/drawing/2016/5/10/chartex" xmlns:cx5="http://schemas.microsoft.com/office/drawing/2016/5/11/chartex" xmlns:cx6="http://schemas.microsoft.com/office/drawing/2016/5/12/chartex" xmlns:cx7="http://schemas.microsoft.com/office/drawing/2016/5/13/chartex" xmlns:cx8="http://schemas.microsoft.com/office/drawing/2016/5/14/chartex" xmlns:mc="http://schemas.openxmlformats.org/markup-compatibility/2006" xmlns:aink="http://schemas.microsoft.com/office/drawing/2016/ink" xmlns:am3d="http://schemas.microsoft.com/office/drawing/2017/model3d" xmlns:o="urn:schemas-microsoft-com:office:office" xmlns:oel="http://schemas.microsoft.com/office/2019/extlst" xmlns:r="http://schemas.openxmlformats.org/officeDocument/2006/relationships" xmlns:m="http://schemas.openxmlformats.org/officeDocument/2006/math" xmlns:v="urn:schemas-microsoft-com:vml" xmlns:wp14="http://schemas.microsoft.com/office/word/2010/wordprocessingDrawing" xmlns:wp="http://schemas.openxmlformats.org/drawingml/2006/wordprocessingDrawing" xmlns:w10="urn:schemas-microsoft-com:office:word" xmlns:w="http://schemas.openxmlformats.org/wordprocessingml/2006/main" xmlns:w14="http://schemas.microsoft.com/office/word/2010/wordml" xmlns:w15="http://schemas.microsoft.com/office/word/2012/wordml" xmlns:w16cex="http://schemas.microsoft.com/office/word/2018/wordml/cex" xmlns:w16cid="http://schemas.microsoft.com/office/word/2016/wordml/cid" xmlns:w16="http://schemas.microsoft.com/office/word/2018/wordml" xmlns:w16sdtdh="http://schemas.microsoft.com/office/word/2020/wordml/sdtdatahash" xmlns:w16se="http://schemas.microsoft.com/office/word/2015/wordml/symex" xmlns:wpg="http://schemas.microsoft.com/office/word/2010/wordprocessingGroup" xmlns:wpi="http://schemas.microsoft.com/office/word/2010/wordprocessingInk" xmlns:wne="http://schemas.microsoft.com/office/word/2006/wordml" xmlns:wps="http://schemas.microsoft.com/office/word/2010/wordprocessingShape" mc:Ignorable="w14 w15 w16se w16cid w16 w16cex w16sdtdh wp14">
   <w:abstractNum w:abstractNumId="0" w15:restartNumberingAfterBreak="0">
     <w:nsid w:val="3A2B401A"/>
     <w:multiLevelType w:val="hybridMultilevel"/>
@@ -6789,20 +6747,20 @@
       </w:rPr>
     </w:lvl>
   </w:abstractNum>
-  <w:num w:numId="1">
+  <w:num w:numId="1" w16cid:durableId="1080760307">
     <w:abstractNumId w:val="1"/>
   </w:num>
-  <w:num w:numId="2">
+  <w:num w:numId="2" w16cid:durableId="1463185798">
     <w:abstractNumId w:val="1"/>
   </w:num>
-  <w:num w:numId="3">
+  <w:num w:numId="3" w16cid:durableId="1924407949">
     <w:abstractNumId w:val="0"/>
   </w:num>
 </w:numbering>
 </file>
 
 <file path=word/styles.xml><?xml version="1.0" encoding="utf-8"?>
-<w:styles xmlns:mc="http://schemas.openxmlformats.org/markup-compatibility/2006" xmlns:r="http://schemas.openxmlformats.org/officeDocument/2006/relationships" xmlns:w="http://schemas.openxmlformats.org/wordprocessingml/2006/main" xmlns:w14="http://schemas.microsoft.com/office/word/2010/wordml" xmlns:w15="http://schemas.microsoft.com/office/word/2012/wordml" xmlns:w16cid="http://schemas.microsoft.com/office/word/2016/wordml/cid" xmlns:w16se="http://schemas.microsoft.com/office/word/2015/wordml/symex" mc:Ignorable="w14 w15 w16se w16cid">
+<w:styles xmlns:mc="http://schemas.openxmlformats.org/markup-compatibility/2006" xmlns:r="http://schemas.openxmlformats.org/officeDocument/2006/relationships" xmlns:w="http://schemas.openxmlformats.org/wordprocessingml/2006/main" xmlns:w14="http://schemas.microsoft.com/office/word/2010/wordml" xmlns:w15="http://schemas.microsoft.com/office/word/2012/wordml" xmlns:w16cex="http://schemas.microsoft.com/office/word/2018/wordml/cex" xmlns:w16cid="http://schemas.microsoft.com/office/word/2016/wordml/cid" xmlns:w16="http://schemas.microsoft.com/office/word/2018/wordml" xmlns:w16sdtdh="http://schemas.microsoft.com/office/word/2020/wordml/sdtdatahash" xmlns:w16se="http://schemas.microsoft.com/office/word/2015/wordml/symex" mc:Ignorable="w14 w15 w16se w16cid w16 w16cex w16sdtdh">
   <w:docDefaults>
     <w:rPrDefault>
       <w:rPr>
@@ -6818,7 +6776,7 @@
       </w:pPr>
     </w:pPrDefault>
   </w:docDefaults>
-  <w:latentStyles w:defLockedState="0" w:defUIPriority="99" w:defSemiHidden="0" w:defUnhideWhenUsed="0" w:defQFormat="0" w:count="375">
+  <w:latentStyles w:defLockedState="0" w:defUIPriority="99" w:defSemiHidden="0" w:defUnhideWhenUsed="0" w:defQFormat="0" w:count="376">
     <w:lsdException w:name="Normal" w:uiPriority="0" w:qFormat="1"/>
     <w:lsdException w:name="heading 1" w:uiPriority="9" w:qFormat="1"/>
     <w:lsdException w:name="heading 2" w:semiHidden="1" w:uiPriority="9" w:unhideWhenUsed="1" w:qFormat="1"/>
@@ -6924,7 +6882,6 @@
     <w:lsdException w:name="HTML Sample" w:semiHidden="1" w:unhideWhenUsed="1"/>
     <w:lsdException w:name="HTML Typewriter" w:semiHidden="1" w:unhideWhenUsed="1"/>
     <w:lsdException w:name="HTML Variable" w:semiHidden="1" w:unhideWhenUsed="1"/>
-    <w:lsdException w:name="Normal Table" w:semiHidden="1" w:unhideWhenUsed="1"/>
     <w:lsdException w:name="annotation subject" w:semiHidden="1" w:unhideWhenUsed="1"/>
     <w:lsdException w:name="No List" w:semiHidden="1" w:unhideWhenUsed="1"/>
     <w:lsdException w:name="Outline List 1" w:semiHidden="1" w:unhideWhenUsed="1"/>
@@ -6971,10 +6928,8 @@
     <w:lsdException w:name="Table Subtle 2" w:semiHidden="1" w:unhideWhenUsed="1"/>
     <w:lsdException w:name="Table Web 1" w:semiHidden="1" w:unhideWhenUsed="1"/>
     <w:lsdException w:name="Table Web 2" w:semiHidden="1" w:unhideWhenUsed="1"/>
-    <w:lsdException w:name="Table Web 3" w:semiHidden="1" w:unhideWhenUsed="1"/>
     <w:lsdException w:name="Balloon Text" w:semiHidden="1" w:unhideWhenUsed="1"/>
     <w:lsdException w:name="Table Grid" w:uiPriority="39"/>
-    <w:lsdException w:name="Table Theme" w:semiHidden="1" w:unhideWhenUsed="1"/>
     <w:lsdException w:name="Placeholder Text" w:semiHidden="1"/>
     <w:lsdException w:name="No Spacing" w:uiPriority="1" w:qFormat="1"/>
     <w:lsdException w:name="Light Shading" w:uiPriority="60"/>
@@ -7194,6 +7149,7 @@
     <w:lsdException w:name="Smart Hyperlink" w:semiHidden="1" w:unhideWhenUsed="1"/>
     <w:lsdException w:name="Hashtag" w:semiHidden="1" w:unhideWhenUsed="1"/>
     <w:lsdException w:name="Unresolved Mention" w:semiHidden="1" w:unhideWhenUsed="1"/>
+    <w:lsdException w:name="Smart Link" w:semiHidden="1" w:unhideWhenUsed="1"/>
   </w:latentStyles>
   <w:style w:type="paragraph" w:default="1" w:styleId="Normal">
     <w:name w:val="Normal"/>

</xml_diff>

<commit_message>
Added more effects. Did Ancient Weapons in the new format to see how it looks
</commit_message>
<xml_diff>
--- a/powers/ancientweapons.docx
+++ b/powers/ancientweapons.docx
@@ -628,7 +628,25 @@
           <w:sz w:val="18"/>
           <w:szCs w:val="18"/>
         </w:rPr>
-        <w:t xml:space="preserve"> – Any single piece of armor from this set that is designated as an item can be stacked over other armor, ignoring the normal limit of two armor powers. Wearing armor in this fashion is bulky and tiring and any character stacking three armor powers will have a -1 penalty to their defenses and a +1 burn rate each round.</w:t>
+        <w:t xml:space="preserve"> – Any single piece of armor from this set that is designated as an item can be stacked over other armor, ignoring the normal limit of two armor powers. Wearing armor in this fashion is bulky and tiring and any character stacking three armor powers will have a -1 penalty to their defenses and a </w:t>
+      </w:r>
+      <w:proofErr w:type="gramStart"/>
+      <w:r>
+        <w:rPr>
+          <w:rFonts w:ascii="Abadi" w:hAnsi="Abadi"/>
+          <w:sz w:val="18"/>
+          <w:szCs w:val="18"/>
+        </w:rPr>
+        <w:t>+1 burn</w:t>
+      </w:r>
+      <w:proofErr w:type="gramEnd"/>
+      <w:r>
+        <w:rPr>
+          <w:rFonts w:ascii="Abadi" w:hAnsi="Abadi"/>
+          <w:sz w:val="18"/>
+          <w:szCs w:val="18"/>
+        </w:rPr>
+        <w:t xml:space="preserve"> rate each round.</w:t>
       </w:r>
     </w:p>
     <w:p>
@@ -820,6 +838,7 @@
                 <w:szCs w:val="14"/>
               </w:rPr>
             </w:pPr>
+            <w:proofErr w:type="spellStart"/>
             <w:r>
               <w:rPr>
                 <w:rFonts w:ascii="Abadi" w:hAnsi="Abadi"/>
@@ -829,6 +848,7 @@
               </w:rPr>
               <w:t>Rng</w:t>
             </w:r>
+            <w:proofErr w:type="spellEnd"/>
           </w:p>
         </w:tc>
         <w:tc>
@@ -884,6 +904,7 @@
                 <w:szCs w:val="14"/>
               </w:rPr>
             </w:pPr>
+            <w:proofErr w:type="spellStart"/>
             <w:r>
               <w:rPr>
                 <w:rFonts w:ascii="Abadi" w:hAnsi="Abadi"/>
@@ -893,6 +914,7 @@
               </w:rPr>
               <w:t>AoE</w:t>
             </w:r>
+            <w:proofErr w:type="spellEnd"/>
           </w:p>
         </w:tc>
         <w:tc>
@@ -1196,8 +1218,18 @@
                 <w:sz w:val="14"/>
                 <w:szCs w:val="14"/>
               </w:rPr>
-              <w:t>1 tgt</w:t>
-            </w:r>
+              <w:t xml:space="preserve">1 </w:t>
+            </w:r>
+            <w:proofErr w:type="spellStart"/>
+            <w:r>
+              <w:rPr>
+                <w:rFonts w:ascii="Abadi" w:hAnsi="Abadi"/>
+                <w:sz w:val="14"/>
+                <w:szCs w:val="14"/>
+              </w:rPr>
+              <w:t>tgt</w:t>
+            </w:r>
+            <w:proofErr w:type="spellEnd"/>
           </w:p>
         </w:tc>
         <w:tc>
@@ -2217,6 +2249,7 @@
                 <w:szCs w:val="14"/>
               </w:rPr>
             </w:pPr>
+            <w:proofErr w:type="spellStart"/>
             <w:r>
               <w:rPr>
                 <w:rFonts w:ascii="Abadi" w:hAnsi="Abadi"/>
@@ -2225,6 +2258,7 @@
               </w:rPr>
               <w:t>Self +1</w:t>
             </w:r>
+            <w:proofErr w:type="spellEnd"/>
           </w:p>
         </w:tc>
         <w:tc>
@@ -2323,13 +2357,23 @@
                 <w:szCs w:val="14"/>
               </w:rPr>
             </w:pPr>
-            <w:r>
-              <w:rPr>
-                <w:rFonts w:ascii="Abadi" w:hAnsi="Abadi"/>
-                <w:sz w:val="14"/>
-                <w:szCs w:val="14"/>
-              </w:rPr>
-              <w:t>Overland(3)</w:t>
+            <w:proofErr w:type="gramStart"/>
+            <w:r>
+              <w:rPr>
+                <w:rFonts w:ascii="Abadi" w:hAnsi="Abadi"/>
+                <w:sz w:val="14"/>
+                <w:szCs w:val="14"/>
+              </w:rPr>
+              <w:t>Overland(</w:t>
+            </w:r>
+            <w:proofErr w:type="gramEnd"/>
+            <w:r>
+              <w:rPr>
+                <w:rFonts w:ascii="Abadi" w:hAnsi="Abadi"/>
+                <w:sz w:val="14"/>
+                <w:szCs w:val="14"/>
+              </w:rPr>
+              <w:t>3)</w:t>
             </w:r>
           </w:p>
         </w:tc>
@@ -2494,6 +2538,7 @@
                 <w:szCs w:val="14"/>
               </w:rPr>
             </w:pPr>
+            <w:proofErr w:type="spellStart"/>
             <w:r>
               <w:rPr>
                 <w:rFonts w:ascii="Abadi" w:hAnsi="Abadi"/>
@@ -2510,6 +2555,7 @@
               </w:rPr>
               <w:t>m</w:t>
             </w:r>
+            <w:proofErr w:type="spellEnd"/>
           </w:p>
         </w:tc>
         <w:tc>
@@ -2709,13 +2755,23 @@
                 <w:szCs w:val="14"/>
               </w:rPr>
             </w:pPr>
-            <w:r>
-              <w:rPr>
-                <w:rFonts w:ascii="Abadi" w:hAnsi="Abadi"/>
-                <w:sz w:val="14"/>
-                <w:szCs w:val="14"/>
-              </w:rPr>
-              <w:t>Cleave(11)</w:t>
+            <w:proofErr w:type="gramStart"/>
+            <w:r>
+              <w:rPr>
+                <w:rFonts w:ascii="Abadi" w:hAnsi="Abadi"/>
+                <w:sz w:val="14"/>
+                <w:szCs w:val="14"/>
+              </w:rPr>
+              <w:t>Cleave(</w:t>
+            </w:r>
+            <w:proofErr w:type="gramEnd"/>
+            <w:r>
+              <w:rPr>
+                <w:rFonts w:ascii="Abadi" w:hAnsi="Abadi"/>
+                <w:sz w:val="14"/>
+                <w:szCs w:val="14"/>
+              </w:rPr>
+              <w:t>11)</w:t>
             </w:r>
           </w:p>
           <w:p>
@@ -3104,7 +3160,23 @@
                 <w:sz w:val="14"/>
                 <w:szCs w:val="14"/>
               </w:rPr>
-              <w:t>Save +1 / x2 / 20P</w:t>
+              <w:t xml:space="preserve">Save +1 / x2 / </w:t>
+            </w:r>
+            <w:r>
+              <w:rPr>
+                <w:rFonts w:ascii="Abadi" w:hAnsi="Abadi"/>
+                <w:sz w:val="14"/>
+                <w:szCs w:val="14"/>
+              </w:rPr>
+              <w:t xml:space="preserve">-- / </w:t>
+            </w:r>
+            <w:r>
+              <w:rPr>
+                <w:rFonts w:ascii="Abadi" w:hAnsi="Abadi"/>
+                <w:sz w:val="14"/>
+                <w:szCs w:val="14"/>
+              </w:rPr>
+              <w:t>20P</w:t>
             </w:r>
           </w:p>
         </w:tc>
@@ -4338,6 +4410,7 @@
                 <w:szCs w:val="14"/>
               </w:rPr>
             </w:pPr>
+            <w:proofErr w:type="spellStart"/>
             <w:r>
               <w:rPr>
                 <w:rFonts w:ascii="Abadi" w:hAnsi="Abadi"/>
@@ -4354,6 +4427,7 @@
               </w:rPr>
               <w:t>m</w:t>
             </w:r>
+            <w:proofErr w:type="spellEnd"/>
           </w:p>
         </w:tc>
         <w:tc>
@@ -4798,8 +4872,18 @@
                 <w:sz w:val="14"/>
                 <w:szCs w:val="14"/>
               </w:rPr>
-              <w:t>1 tgt</w:t>
-            </w:r>
+              <w:t xml:space="preserve">1 </w:t>
+            </w:r>
+            <w:proofErr w:type="spellStart"/>
+            <w:r>
+              <w:rPr>
+                <w:rFonts w:ascii="Abadi" w:hAnsi="Abadi"/>
+                <w:sz w:val="14"/>
+                <w:szCs w:val="14"/>
+              </w:rPr>
+              <w:t>tgt</w:t>
+            </w:r>
+            <w:proofErr w:type="spellEnd"/>
           </w:p>
         </w:tc>
         <w:tc>
@@ -5775,6 +5859,7 @@
                 <w:szCs w:val="14"/>
               </w:rPr>
             </w:pPr>
+            <w:proofErr w:type="spellStart"/>
             <w:r>
               <w:rPr>
                 <w:rFonts w:ascii="Abadi" w:hAnsi="Abadi"/>
@@ -5791,6 +5876,7 @@
               </w:rPr>
               <w:t>m</w:t>
             </w:r>
+            <w:proofErr w:type="spellEnd"/>
           </w:p>
         </w:tc>
         <w:tc>
@@ -5934,8 +6020,18 @@
                 <w:sz w:val="14"/>
                 <w:szCs w:val="14"/>
               </w:rPr>
-              <w:t>2-3 tgt</w:t>
-            </w:r>
+              <w:t xml:space="preserve">2-3 </w:t>
+            </w:r>
+            <w:proofErr w:type="spellStart"/>
+            <w:r>
+              <w:rPr>
+                <w:rFonts w:ascii="Abadi" w:hAnsi="Abadi"/>
+                <w:sz w:val="14"/>
+                <w:szCs w:val="14"/>
+              </w:rPr>
+              <w:t>tgt</w:t>
+            </w:r>
+            <w:proofErr w:type="spellEnd"/>
           </w:p>
         </w:tc>
         <w:tc>
@@ -6235,8 +6331,18 @@
                 <w:sz w:val="14"/>
                 <w:szCs w:val="14"/>
               </w:rPr>
-              <w:t>1 tgt</w:t>
-            </w:r>
+              <w:t xml:space="preserve">1 </w:t>
+            </w:r>
+            <w:proofErr w:type="spellStart"/>
+            <w:r>
+              <w:rPr>
+                <w:rFonts w:ascii="Abadi" w:hAnsi="Abadi"/>
+                <w:sz w:val="14"/>
+                <w:szCs w:val="14"/>
+              </w:rPr>
+              <w:t>tgt</w:t>
+            </w:r>
+            <w:proofErr w:type="spellEnd"/>
           </w:p>
         </w:tc>
         <w:tc>
@@ -6882,6 +6988,7 @@
     <w:lsdException w:name="HTML Sample" w:semiHidden="1" w:unhideWhenUsed="1"/>
     <w:lsdException w:name="HTML Typewriter" w:semiHidden="1" w:unhideWhenUsed="1"/>
     <w:lsdException w:name="HTML Variable" w:semiHidden="1" w:unhideWhenUsed="1"/>
+    <w:lsdException w:name="Normal Table" w:semiHidden="1" w:unhideWhenUsed="1"/>
     <w:lsdException w:name="annotation subject" w:semiHidden="1" w:unhideWhenUsed="1"/>
     <w:lsdException w:name="No List" w:semiHidden="1" w:unhideWhenUsed="1"/>
     <w:lsdException w:name="Outline List 1" w:semiHidden="1" w:unhideWhenUsed="1"/>
@@ -6928,8 +7035,10 @@
     <w:lsdException w:name="Table Subtle 2" w:semiHidden="1" w:unhideWhenUsed="1"/>
     <w:lsdException w:name="Table Web 1" w:semiHidden="1" w:unhideWhenUsed="1"/>
     <w:lsdException w:name="Table Web 2" w:semiHidden="1" w:unhideWhenUsed="1"/>
+    <w:lsdException w:name="Table Web 3" w:semiHidden="1" w:unhideWhenUsed="1"/>
     <w:lsdException w:name="Balloon Text" w:semiHidden="1" w:unhideWhenUsed="1"/>
     <w:lsdException w:name="Table Grid" w:uiPriority="39"/>
+    <w:lsdException w:name="Table Theme" w:semiHidden="1" w:unhideWhenUsed="1"/>
     <w:lsdException w:name="Placeholder Text" w:semiHidden="1"/>
     <w:lsdException w:name="No Spacing" w:uiPriority="1" w:qFormat="1"/>
     <w:lsdException w:name="Light Shading" w:uiPriority="60"/>

</xml_diff>